<commit_message>
Updated CRCs and SRS
</commit_message>
<xml_diff>
--- a/ENTREGA/SRS/Anexo2/Diagrama de clases y tarjetas CRC/Tarjetas CRC/Subsistema de favores/Favor.docx
+++ b/ENTREGA/SRS/Anexo2/Diagrama de clases y tarjetas CRC/Tarjetas CRC/Subsistema de favores/Favor.docx
@@ -248,8 +248,6 @@
                 <w:szCs w:val="28"/>
               </w:rPr>
             </w:pPr>
-            <w:bookmarkStart w:id="0" w:name="_GoBack"/>
-            <w:bookmarkEnd w:id="0"/>
             <w:r>
               <w:rPr>
                 <w:rFonts w:eastAsia="Times New Roman" w:cstheme="minorHAnsi"/>
@@ -473,6 +471,7 @@
                 <w:szCs w:val="24"/>
               </w:rPr>
             </w:pPr>
+            <w:proofErr w:type="spellStart"/>
             <w:r>
               <w:rPr>
                 <w:rFonts w:eastAsia="Times New Roman" w:cstheme="minorHAnsi"/>
@@ -483,6 +482,7 @@
               </w:rPr>
               <w:t>creator</w:t>
             </w:r>
+            <w:proofErr w:type="spellEnd"/>
           </w:p>
         </w:tc>
         <w:tc>
@@ -531,6 +531,7 @@
                 <w:szCs w:val="24"/>
               </w:rPr>
             </w:pPr>
+            <w:proofErr w:type="spellStart"/>
             <w:r>
               <w:rPr>
                 <w:rFonts w:eastAsia="Times New Roman" w:cstheme="minorHAnsi"/>
@@ -541,6 +542,7 @@
               </w:rPr>
               <w:t>User</w:t>
             </w:r>
+            <w:proofErr w:type="spellEnd"/>
           </w:p>
         </w:tc>
       </w:tr>
@@ -565,6 +567,7 @@
                 <w:szCs w:val="24"/>
               </w:rPr>
             </w:pPr>
+            <w:proofErr w:type="spellStart"/>
             <w:r>
               <w:rPr>
                 <w:rFonts w:eastAsia="Times New Roman" w:cstheme="minorHAnsi"/>
@@ -575,6 +578,7 @@
               </w:rPr>
               <w:t>bounty</w:t>
             </w:r>
+            <w:proofErr w:type="spellEnd"/>
           </w:p>
         </w:tc>
         <w:tc>
@@ -648,6 +652,7 @@
                 <w:szCs w:val="24"/>
               </w:rPr>
             </w:pPr>
+            <w:proofErr w:type="spellStart"/>
             <w:r>
               <w:rPr>
                 <w:rFonts w:eastAsia="Times New Roman" w:cstheme="minorHAnsi"/>
@@ -658,6 +663,7 @@
               </w:rPr>
               <w:t>title</w:t>
             </w:r>
+            <w:proofErr w:type="spellEnd"/>
           </w:p>
         </w:tc>
         <w:tc>
@@ -730,6 +736,7 @@
                 <w:szCs w:val="24"/>
               </w:rPr>
             </w:pPr>
+            <w:proofErr w:type="spellStart"/>
             <w:r>
               <w:rPr>
                 <w:rFonts w:eastAsia="Times New Roman" w:cstheme="minorHAnsi"/>
@@ -740,6 +747,7 @@
               </w:rPr>
               <w:t>description</w:t>
             </w:r>
+            <w:proofErr w:type="spellEnd"/>
           </w:p>
         </w:tc>
         <w:tc>
@@ -813,6 +821,7 @@
                 <w:szCs w:val="24"/>
               </w:rPr>
             </w:pPr>
+            <w:proofErr w:type="spellStart"/>
             <w:r>
               <w:rPr>
                 <w:rFonts w:eastAsia="Times New Roman" w:cstheme="minorHAnsi"/>
@@ -823,6 +832,7 @@
               </w:rPr>
               <w:t>location</w:t>
             </w:r>
+            <w:proofErr w:type="spellEnd"/>
           </w:p>
         </w:tc>
         <w:tc>
@@ -871,6 +881,7 @@
                 <w:szCs w:val="24"/>
               </w:rPr>
             </w:pPr>
+            <w:proofErr w:type="spellStart"/>
             <w:r>
               <w:rPr>
                 <w:rFonts w:eastAsia="Times New Roman" w:cstheme="minorHAnsi"/>
@@ -881,6 +892,7 @@
               </w:rPr>
               <w:t>Location</w:t>
             </w:r>
+            <w:proofErr w:type="spellEnd"/>
           </w:p>
         </w:tc>
       </w:tr>
@@ -905,6 +917,7 @@
                 <w:szCs w:val="24"/>
               </w:rPr>
             </w:pPr>
+            <w:proofErr w:type="spellStart"/>
             <w:r>
               <w:rPr>
                 <w:rFonts w:eastAsia="Times New Roman" w:cstheme="minorHAnsi"/>
@@ -915,6 +928,7 @@
               </w:rPr>
               <w:t>dueTime</w:t>
             </w:r>
+            <w:proofErr w:type="spellEnd"/>
           </w:p>
         </w:tc>
         <w:tc>
@@ -1131,6 +1145,7 @@
                 <w:szCs w:val="24"/>
               </w:rPr>
             </w:pPr>
+            <w:proofErr w:type="spellStart"/>
             <w:r>
               <w:rPr>
                 <w:rFonts w:eastAsia="Times New Roman" w:cstheme="minorHAnsi"/>
@@ -1141,6 +1156,7 @@
               </w:rPr>
               <w:t>EnterpriseUser</w:t>
             </w:r>
+            <w:proofErr w:type="spellEnd"/>
           </w:p>
         </w:tc>
       </w:tr>
@@ -1224,6 +1240,19 @@
                 <w:szCs w:val="24"/>
               </w:rPr>
             </w:pPr>
+            <w:proofErr w:type="spellStart"/>
+            <w:r>
+              <w:rPr>
+                <w:rFonts w:eastAsia="Times New Roman" w:cstheme="minorHAnsi"/>
+                <w:bCs/>
+                <w:color w:val="auto"/>
+                <w:sz w:val="24"/>
+                <w:szCs w:val="24"/>
+              </w:rPr>
+              <w:t>Common</w:t>
+            </w:r>
+            <w:bookmarkStart w:id="0" w:name="_GoBack"/>
+            <w:bookmarkEnd w:id="0"/>
             <w:r>
               <w:rPr>
                 <w:rFonts w:eastAsia="Times New Roman" w:cstheme="minorHAnsi"/>
@@ -1234,6 +1263,7 @@
               </w:rPr>
               <w:t>User</w:t>
             </w:r>
+            <w:proofErr w:type="spellEnd"/>
           </w:p>
         </w:tc>
       </w:tr>
@@ -4423,7 +4453,7 @@
 </file>
 
 <file path=customXml/itemProps1.xml><?xml version="1.0" encoding="utf-8"?>
-<ds:datastoreItem xmlns:ds="http://schemas.openxmlformats.org/officeDocument/2006/customXml" ds:itemID="{F5E0A327-30E4-4421-9992-EAEE5EDE0566}">
+<ds:datastoreItem xmlns:ds="http://schemas.openxmlformats.org/officeDocument/2006/customXml" ds:itemID="{B0DC4A9A-651A-4DE3-9E93-3A6779DF3C37}">
   <ds:schemaRefs>
     <ds:schemaRef ds:uri="http://schemas.openxmlformats.org/officeDocument/2006/bibliography"/>
   </ds:schemaRefs>

</xml_diff>